<commit_message>
3out of six done
</commit_message>
<xml_diff>
--- a/Heroes of Aldaria.docx
+++ b/Heroes of Aldaria.docx
@@ -373,6 +373,356 @@
         </w:rPr>
         <w:tab/>
       </w:r>
+      <w:r>
+        <w:rPr>
+          <w:lang w:val="en-GB"/>
+        </w:rPr>
+        <w:t>Adding RPG elements such as stats, equipment an inventory</w:t>
+      </w:r>
+      <w:r>
+        <w:rPr>
+          <w:lang w:val="en-GB"/>
+        </w:rPr>
+        <w:t xml:space="preserve"> etc.</w:t>
+      </w:r>
+      <w:r>
+        <w:rPr>
+          <w:lang w:val="en-GB"/>
+        </w:rPr>
+        <w:t xml:space="preserve"> adds </w:t>
+      </w:r>
+      <w:r>
+        <w:rPr>
+          <w:lang w:val="en-GB"/>
+        </w:rPr>
+        <w:t>complexity on what was in its original state a simple chose your own adventure game. This complexity translates into displaying this information in a manner that the users can understand. The elements have been separated into sep</w:t>
+      </w:r>
+      <w:r>
+        <w:rPr>
+          <w:lang w:val="en-GB"/>
+        </w:rPr>
+        <w:t xml:space="preserve">arate screens to keep information clutter to a minimum and the screens were made to resemble </w:t>
+      </w:r>
+      <w:r>
+        <w:rPr>
+          <w:lang w:val="en-GB"/>
+        </w:rPr>
+        <w:lastRenderedPageBreak/>
+        <w:t xml:space="preserve">traditional </w:t>
+      </w:r>
+      <w:r>
+        <w:rPr>
+          <w:lang w:val="en-GB"/>
+        </w:rPr>
+        <w:t>RPG interfaces or interfaces in other mobile applications ass to be instantly recognizable to the user</w:t>
+      </w:r>
+    </w:p>
+    <w:p>
+      <w:pPr>
+        <w:jc w:val="center"/>
+        <w:rPr>
+          <w:lang w:val="en-GB"/>
+        </w:rPr>
+      </w:pPr>
+      <w:r>
+        <w:rPr>
+          <w:lang w:val="en-GB"/>
+        </w:rPr>
+        <w:t>Map screen</w:t>
+      </w:r>
+    </w:p>
+    <w:p>
+      <w:pPr>
+        <w:jc w:val="center"/>
+        <w:rPr>
+          <w:lang w:val="en-GB"/>
+        </w:rPr>
+      </w:pPr>
+      <w:r>
+        <w:rPr>
+          <w:noProof/>
+          <w:lang w:val="en-GB" w:eastAsia="en-GB"/>
+        </w:rPr>
+        <w:drawing>
+          <wp:inline distT="0" distB="0" distL="0" distR="0">
+            <wp:extent cx="5943600" cy="4176584"/>
+            <wp:effectExtent l="0" t="0" r="0" b="0"/>
+            <wp:docPr id="3" name="Picture 3" descr="http://static-4.nexusmods.com/15/mods/110/images/22425-1-1345204153.jpg"/>
+            <wp:cNvGraphicFramePr>
+              <a:graphicFrameLocks xmlns:a="http://schemas.openxmlformats.org/drawingml/2006/main" noChangeAspect="1"/>
+            </wp:cNvGraphicFramePr>
+            <a:graphic xmlns:a="http://schemas.openxmlformats.org/drawingml/2006/main">
+              <a:graphicData uri="http://schemas.openxmlformats.org/drawingml/2006/picture">
+                <pic:pic xmlns:pic="http://schemas.openxmlformats.org/drawingml/2006/picture">
+                  <pic:nvPicPr>
+                    <pic:cNvPr id="0" name="Picture 5" descr="http://static-4.nexusmods.com/15/mods/110/images/22425-1-1345204153.jpg"/>
+                    <pic:cNvPicPr>
+                      <a:picLocks noChangeAspect="1" noChangeArrowheads="1"/>
+                    </pic:cNvPicPr>
+                  </pic:nvPicPr>
+                  <pic:blipFill>
+                    <a:blip r:embed="rId5">
+                      <a:extLst>
+                        <a:ext uri="{28A0092B-C50C-407E-A947-70E740481C1C}">
+                          <a14:useLocalDpi xmlns:a14="http://schemas.microsoft.com/office/drawing/2010/main" val="0"/>
+                        </a:ext>
+                      </a:extLst>
+                    </a:blip>
+                    <a:srcRect/>
+                    <a:stretch>
+                      <a:fillRect/>
+                    </a:stretch>
+                  </pic:blipFill>
+                  <pic:spPr bwMode="auto">
+                    <a:xfrm>
+                      <a:off x="0" y="0"/>
+                      <a:ext cx="5943600" cy="4176584"/>
+                    </a:xfrm>
+                    <a:prstGeom prst="rect">
+                      <a:avLst/>
+                    </a:prstGeom>
+                    <a:noFill/>
+                    <a:ln>
+                      <a:noFill/>
+                    </a:ln>
+                  </pic:spPr>
+                </pic:pic>
+              </a:graphicData>
+            </a:graphic>
+          </wp:inline>
+        </w:drawing>
+      </w:r>
+    </w:p>
+    <w:p>
+      <w:pPr>
+        <w:jc w:val="center"/>
+        <w:rPr>
+          <w:lang w:val="en-GB"/>
+        </w:rPr>
+      </w:pPr>
+      <w:r>
+        <w:rPr>
+          <w:lang w:val="en-GB"/>
+        </w:rPr>
+        <w:t>Inventory</w:t>
+      </w:r>
+    </w:p>
+    <w:p>
+      <w:pPr>
+        <w:jc w:val="center"/>
+        <w:rPr>
+          <w:lang w:val="en-GB"/>
+        </w:rPr>
+      </w:pPr>
+      <w:r>
+        <w:rPr>
+          <w:noProof/>
+          <w:lang w:val="en-GB" w:eastAsia="en-GB"/>
+        </w:rPr>
+        <w:lastRenderedPageBreak/>
+        <w:drawing>
+          <wp:inline distT="0" distB="0" distL="0" distR="0">
+            <wp:extent cx="5943600" cy="4457700"/>
+            <wp:effectExtent l="0" t="0" r="0" b="0"/>
+            <wp:docPr id="4" name="Picture 4" descr="http://www.mobygames.com/images/shots/l/9880-diablo-ii-windows-screenshot-inventory-storages.jpg"/>
+            <wp:cNvGraphicFramePr>
+              <a:graphicFrameLocks xmlns:a="http://schemas.openxmlformats.org/drawingml/2006/main" noChangeAspect="1"/>
+            </wp:cNvGraphicFramePr>
+            <a:graphic xmlns:a="http://schemas.openxmlformats.org/drawingml/2006/main">
+              <a:graphicData uri="http://schemas.openxmlformats.org/drawingml/2006/picture">
+                <pic:pic xmlns:pic="http://schemas.openxmlformats.org/drawingml/2006/picture">
+                  <pic:nvPicPr>
+                    <pic:cNvPr id="0" name="Picture 7" descr="http://www.mobygames.com/images/shots/l/9880-diablo-ii-windows-screenshot-inventory-storages.jpg"/>
+                    <pic:cNvPicPr>
+                      <a:picLocks noChangeAspect="1" noChangeArrowheads="1"/>
+                    </pic:cNvPicPr>
+                  </pic:nvPicPr>
+                  <pic:blipFill>
+                    <a:blip r:embed="rId6">
+                      <a:extLst>
+                        <a:ext uri="{28A0092B-C50C-407E-A947-70E740481C1C}">
+                          <a14:useLocalDpi xmlns:a14="http://schemas.microsoft.com/office/drawing/2010/main" val="0"/>
+                        </a:ext>
+                      </a:extLst>
+                    </a:blip>
+                    <a:srcRect/>
+                    <a:stretch>
+                      <a:fillRect/>
+                    </a:stretch>
+                  </pic:blipFill>
+                  <pic:spPr bwMode="auto">
+                    <a:xfrm>
+                      <a:off x="0" y="0"/>
+                      <a:ext cx="5943600" cy="4457700"/>
+                    </a:xfrm>
+                    <a:prstGeom prst="rect">
+                      <a:avLst/>
+                    </a:prstGeom>
+                    <a:noFill/>
+                    <a:ln>
+                      <a:noFill/>
+                    </a:ln>
+                  </pic:spPr>
+                </pic:pic>
+              </a:graphicData>
+            </a:graphic>
+          </wp:inline>
+        </w:drawing>
+      </w:r>
+    </w:p>
+    <w:p>
+      <w:pPr>
+        <w:jc w:val="center"/>
+        <w:rPr>
+          <w:lang w:val="en-GB"/>
+        </w:rPr>
+      </w:pPr>
+      <w:r>
+        <w:rPr>
+          <w:lang w:val="en-GB"/>
+        </w:rPr>
+        <w:t>Stats screen</w:t>
+      </w:r>
+    </w:p>
+    <w:p>
+      <w:pPr>
+        <w:jc w:val="center"/>
+        <w:rPr>
+          <w:lang w:val="en-GB"/>
+        </w:rPr>
+      </w:pPr>
+      <w:r>
+        <w:rPr>
+          <w:noProof/>
+          <w:lang w:val="en-GB" w:eastAsia="en-GB"/>
+        </w:rPr>
+        <w:lastRenderedPageBreak/>
+        <w:drawing>
+          <wp:inline distT="0" distB="0" distL="0" distR="0">
+            <wp:extent cx="4572000" cy="7620000"/>
+            <wp:effectExtent l="0" t="0" r="0" b="0"/>
+            <wp:docPr id="5" name="Picture 5" descr="https://lh4.ggpht.com/QtwJmgrFVfMh_K7PMDl2DrkMh9JfdS-_U1nW4GmonwHfDcggV_QVvr1v7qr1GD3EAyo=h900"/>
+            <wp:cNvGraphicFramePr>
+              <a:graphicFrameLocks xmlns:a="http://schemas.openxmlformats.org/drawingml/2006/main" noChangeAspect="1"/>
+            </wp:cNvGraphicFramePr>
+            <a:graphic xmlns:a="http://schemas.openxmlformats.org/drawingml/2006/main">
+              <a:graphicData uri="http://schemas.openxmlformats.org/drawingml/2006/picture">
+                <pic:pic xmlns:pic="http://schemas.openxmlformats.org/drawingml/2006/picture">
+                  <pic:nvPicPr>
+                    <pic:cNvPr id="0" name="Picture 9" descr="https://lh4.ggpht.com/QtwJmgrFVfMh_K7PMDl2DrkMh9JfdS-_U1nW4GmonwHfDcggV_QVvr1v7qr1GD3EAyo=h900"/>
+                    <pic:cNvPicPr>
+                      <a:picLocks noChangeAspect="1" noChangeArrowheads="1"/>
+                    </pic:cNvPicPr>
+                  </pic:nvPicPr>
+                  <pic:blipFill>
+                    <a:blip r:embed="rId7">
+                      <a:extLst>
+                        <a:ext uri="{28A0092B-C50C-407E-A947-70E740481C1C}">
+                          <a14:useLocalDpi xmlns:a14="http://schemas.microsoft.com/office/drawing/2010/main" val="0"/>
+                        </a:ext>
+                      </a:extLst>
+                    </a:blip>
+                    <a:srcRect/>
+                    <a:stretch>
+                      <a:fillRect/>
+                    </a:stretch>
+                  </pic:blipFill>
+                  <pic:spPr bwMode="auto">
+                    <a:xfrm>
+                      <a:off x="0" y="0"/>
+                      <a:ext cx="4572000" cy="7620000"/>
+                    </a:xfrm>
+                    <a:prstGeom prst="rect">
+                      <a:avLst/>
+                    </a:prstGeom>
+                    <a:noFill/>
+                    <a:ln>
+                      <a:noFill/>
+                    </a:ln>
+                  </pic:spPr>
+                </pic:pic>
+              </a:graphicData>
+            </a:graphic>
+          </wp:inline>
+        </w:drawing>
+      </w:r>
+    </w:p>
+    <w:p>
+      <w:pPr>
+        <w:jc w:val="center"/>
+        <w:rPr>
+          <w:lang w:val="en-GB"/>
+        </w:rPr>
+      </w:pPr>
+      <w:r>
+        <w:rPr>
+          <w:lang w:val="en-GB"/>
+        </w:rPr>
+        <w:t>Trophies screen</w:t>
+      </w:r>
+    </w:p>
+    <w:p>
+      <w:pPr>
+        <w:jc w:val="center"/>
+        <w:rPr>
+          <w:lang w:val="en-GB"/>
+        </w:rPr>
+      </w:pPr>
+      <w:r>
+        <w:rPr>
+          <w:noProof/>
+          <w:lang w:val="en-GB" w:eastAsia="en-GB"/>
+        </w:rPr>
+        <w:lastRenderedPageBreak/>
+        <w:drawing>
+          <wp:inline distT="0" distB="0" distL="0" distR="0">
+            <wp:extent cx="5391150" cy="1990725"/>
+            <wp:effectExtent l="0" t="0" r="0" b="9525"/>
+            <wp:docPr id="6" name="Picture 6" descr="https://biobreak.files.wordpress.com/2014/01/fall5.jpg"/>
+            <wp:cNvGraphicFramePr>
+              <a:graphicFrameLocks xmlns:a="http://schemas.openxmlformats.org/drawingml/2006/main" noChangeAspect="1"/>
+            </wp:cNvGraphicFramePr>
+            <a:graphic xmlns:a="http://schemas.openxmlformats.org/drawingml/2006/main">
+              <a:graphicData uri="http://schemas.openxmlformats.org/drawingml/2006/picture">
+                <pic:pic xmlns:pic="http://schemas.openxmlformats.org/drawingml/2006/picture">
+                  <pic:nvPicPr>
+                    <pic:cNvPr id="0" name="Picture 11" descr="https://biobreak.files.wordpress.com/2014/01/fall5.jpg"/>
+                    <pic:cNvPicPr>
+                      <a:picLocks noChangeAspect="1" noChangeArrowheads="1"/>
+                    </pic:cNvPicPr>
+                  </pic:nvPicPr>
+                  <pic:blipFill>
+                    <a:blip r:embed="rId8">
+                      <a:extLst>
+                        <a:ext uri="{28A0092B-C50C-407E-A947-70E740481C1C}">
+                          <a14:useLocalDpi xmlns:a14="http://schemas.microsoft.com/office/drawing/2010/main" val="0"/>
+                        </a:ext>
+                      </a:extLst>
+                    </a:blip>
+                    <a:srcRect/>
+                    <a:stretch>
+                      <a:fillRect/>
+                    </a:stretch>
+                  </pic:blipFill>
+                  <pic:spPr bwMode="auto">
+                    <a:xfrm>
+                      <a:off x="0" y="0"/>
+                      <a:ext cx="5391150" cy="1990725"/>
+                    </a:xfrm>
+                    <a:prstGeom prst="rect">
+                      <a:avLst/>
+                    </a:prstGeom>
+                    <a:noFill/>
+                    <a:ln>
+                      <a:noFill/>
+                    </a:ln>
+                  </pic:spPr>
+                </pic:pic>
+              </a:graphicData>
+            </a:graphic>
+          </wp:inline>
+        </w:drawing>
+      </w:r>
       <w:bookmarkStart w:id="0" w:name="_GoBack"/>
       <w:bookmarkEnd w:id="0"/>
     </w:p>
@@ -400,14 +750,7 @@
         <w:rPr>
           <w:lang w:val="en-GB"/>
         </w:rPr>
-        <w:t xml:space="preserve">Interface navigation within the app must be easy and intuitive. The application presents 5 screens all containing information that the user will require or want to reference when he is using the </w:t>
-      </w:r>
-      <w:r>
-        <w:rPr>
-          <w:lang w:val="en-GB"/>
-        </w:rPr>
-        <w:lastRenderedPageBreak/>
-        <w:t>application. Because of this, navigation from screen to screen must be quick intuitive and easy to use. Buttons were considered in the early phases of design but they were scrapped in favour of a more direct touch-based navigation model. By eliminating buttons for navigation, more screen space was freed to better present the pages content and the touch navigation allows for a more intuitive and direct manipulation of content by the users. Great care was given to ensure that the gestures conform to well established interaction that the user already is familiar with as to make the learning curve as easy as possible. Swiping was selected as the primary navigation</w:t>
+        <w:t>Interface navigation within the app must be easy and intuitive. The application presents 5 screens all containing information that the user will require or want to reference when he is using the application. Because of this, navigation from screen to screen must be quick intuitive and easy to use. Buttons were considered in the early phases of design but they were scrapped in favour of a more direct touch-based navigation model. By eliminating buttons for navigation, more screen space was freed to better present the pages content and the touch navigation allows for a more intuitive and direct manipulation of content by the users. Great care was given to ensure that the gestures conform to well established interaction that the user already is familiar with as to make the learning curve as easy as possible. Swiping was selected as the primary navigation</w:t>
       </w:r>
       <w:r>
         <w:rPr>
@@ -516,6 +859,7 @@
           <w:noProof/>
           <w:lang w:val="en-GB" w:eastAsia="en-GB"/>
         </w:rPr>
+        <w:lastRenderedPageBreak/>
         <w:drawing>
           <wp:inline distT="0" distB="0" distL="0" distR="0" wp14:anchorId="591013CD" wp14:editId="58D480F4">
             <wp:extent cx="5943600" cy="2910616"/>
@@ -534,7 +878,7 @@
                     </pic:cNvPicPr>
                   </pic:nvPicPr>
                   <pic:blipFill>
-                    <a:blip r:embed="rId5">
+                    <a:blip r:embed="rId9">
                       <a:extLst>
                         <a:ext uri="{28A0092B-C50C-407E-A947-70E740481C1C}">
                           <a14:useLocalDpi xmlns:a14="http://schemas.microsoft.com/office/drawing/2010/main" val="0"/>
@@ -594,110 +938,110 @@
         <w:rPr>
           <w:lang w:val="en-GB"/>
         </w:rPr>
-        <w:t xml:space="preserve">and a recommended story description length of XXX characters. While at first it may seem to be a limitation of the available screen space or of the implementation (as theoretically the user could scroll </w:t>
+        <w:t>and a recommended story description length of XXX characters. While at first it may seem to be a limitation of the available screen space or of the implementation (as theoretically the user could scroll down the page if the is more content</w:t>
+      </w:r>
+      <w:r>
+        <w:rPr>
+          <w:lang w:val="en-GB"/>
+        </w:rPr>
+        <w:t xml:space="preserve"> is present</w:t>
+      </w:r>
+      <w:r>
+        <w:rPr>
+          <w:lang w:val="en-GB"/>
+        </w:rPr>
+        <w:t xml:space="preserve"> than can be displayed on one screen</w:t>
+      </w:r>
+      <w:r>
+        <w:rPr>
+          <w:lang w:val="en-GB"/>
+        </w:rPr>
+        <w:t xml:space="preserve"> or the content could be scaled down as to fit the screen</w:t>
+      </w:r>
+      <w:r>
+        <w:rPr>
+          <w:lang w:val="en-GB"/>
+        </w:rPr>
+        <w:t>), it is in fact a conscious design decision made to enforce an easy to memorize structure for the user. This is done to prevent the following situations: a) the user neglecting to scroll and thus not seeing all the choices he can make,</w:t>
+      </w:r>
+      <w:r>
+        <w:rPr>
+          <w:lang w:val="en-GB"/>
+        </w:rPr>
+        <w:t xml:space="preserve"> b) </w:t>
+      </w:r>
+      <w:r>
+        <w:rPr>
+          <w:lang w:val="en-GB"/>
+        </w:rPr>
+        <w:t xml:space="preserve">the user having difficulties reading the story and choices due to text size or accidently selecting an undesired choice due to limited accuracy of touchscreens </w:t>
+      </w:r>
+      <w:r>
+        <w:rPr>
+          <w:lang w:val="en-GB"/>
+        </w:rPr>
+        <w:t>, c</w:t>
+      </w:r>
+      <w:r>
+        <w:rPr>
+          <w:lang w:val="en-GB"/>
+        </w:rPr>
+        <w:t>) the user having to spend most of his time reading large amounts of text, thus limiting the amount of time in his already short use session that he spends actively interacting with the app (making choices).</w:t>
+      </w:r>
+      <w:r>
+        <w:rPr>
+          <w:lang w:val="en-GB"/>
+        </w:rPr>
+        <w:t xml:space="preserve">Furthermore, because the application uses a server to get story updates based on his geolocation, server delay and server messages must be taken into account. Rather than interrupting the user session to update every time an important story event happens in his geographical vicinity, the application contact the server every time the user opens up or resumes the application to get the relevant updates. This way the user only has to wait at the begging of the session and then can enjoy his story in one continuous uninterrupted go. When considering the use patterns of mobile devices, this ensures that the story will be updated frequently (something which is desired as it is one of the main features of the app) while </w:t>
+      </w:r>
+      <w:r>
+        <w:rPr>
+          <w:lang w:val="en-GB"/>
+        </w:rPr>
+        <w:t xml:space="preserve">minimizing negative impact on user experience. One application that </w:t>
+      </w:r>
+      <w:r>
+        <w:rPr>
+          <w:lang w:val="en-GB"/>
+        </w:rPr>
+        <w:t>handles server information in a similar and non-intrusive way</w:t>
+      </w:r>
+      <w:r>
+        <w:rPr>
+          <w:lang w:val="en-GB"/>
+        </w:rPr>
+        <w:t xml:space="preserve"> is the Facebook app whose usage accounts for 18% of total time spent IOS and Android devices while connected</w:t>
+      </w:r>
+      <w:r>
+        <w:rPr>
+          <w:lang w:val="en-GB"/>
+        </w:rPr>
+        <w:t xml:space="preserve">. </w:t>
+      </w:r>
+      <w:r>
+        <w:rPr>
+          <w:lang w:val="en-GB"/>
+        </w:rPr>
+        <w:t xml:space="preserve">The application </w:t>
+      </w:r>
+      <w:r>
+        <w:rPr>
+          <w:lang w:val="en-GB"/>
+        </w:rPr>
+        <w:t>tries to connect</w:t>
+      </w:r>
+      <w:r>
+        <w:rPr>
+          <w:lang w:val="en-GB"/>
+        </w:rPr>
+        <w:t xml:space="preserve"> to </w:t>
       </w:r>
       <w:r>
         <w:rPr>
           <w:lang w:val="en-GB"/>
         </w:rPr>
         <w:lastRenderedPageBreak/>
-        <w:t>down the page if the is more content</w:t>
-      </w:r>
-      <w:r>
-        <w:rPr>
-          <w:lang w:val="en-GB"/>
-        </w:rPr>
-        <w:t xml:space="preserve"> is present</w:t>
-      </w:r>
-      <w:r>
-        <w:rPr>
-          <w:lang w:val="en-GB"/>
-        </w:rPr>
-        <w:t xml:space="preserve"> than can be displayed on one screen</w:t>
-      </w:r>
-      <w:r>
-        <w:rPr>
-          <w:lang w:val="en-GB"/>
-        </w:rPr>
-        <w:t xml:space="preserve"> or the content could be scaled down as to fit the screen</w:t>
-      </w:r>
-      <w:r>
-        <w:rPr>
-          <w:lang w:val="en-GB"/>
-        </w:rPr>
-        <w:t>), it is in fact a conscious design decision made to enforce an easy to memorize structure for the user. This is done to prevent the following situations: a) the user neglecting to scroll and thus not seeing all the choices he can make,</w:t>
-      </w:r>
-      <w:r>
-        <w:rPr>
-          <w:lang w:val="en-GB"/>
-        </w:rPr>
-        <w:t xml:space="preserve"> b) </w:t>
-      </w:r>
-      <w:r>
-        <w:rPr>
-          <w:lang w:val="en-GB"/>
-        </w:rPr>
-        <w:t xml:space="preserve">the user having difficulties reading the story and choices due to text size or accidently selecting an undesired choice due to limited accuracy of touchscreens </w:t>
-      </w:r>
-      <w:r>
-        <w:rPr>
-          <w:lang w:val="en-GB"/>
-        </w:rPr>
-        <w:t>, c</w:t>
-      </w:r>
-      <w:r>
-        <w:rPr>
-          <w:lang w:val="en-GB"/>
-        </w:rPr>
-        <w:t>) the user having to spend most of his time reading large amounts of text, thus limiting the amount of time in his already short use session that he spends actively interacting with the app (making choices).</w:t>
-      </w:r>
-      <w:r>
-        <w:rPr>
-          <w:lang w:val="en-GB"/>
-        </w:rPr>
-        <w:t xml:space="preserve">Furthermore, because the application uses a server to get story updates based on his geolocation, server delay and server messages must be taken into account. Rather than interrupting the user session to update every time an important story event happens in his geographical vicinity, the application contact the server every time the user opens up or resumes the application to get the relevant updates. This way the user only has to wait at the begging of the session and then can enjoy his story in one continuous uninterrupted go. When considering the use patterns of mobile devices, this ensures that the story will be updated frequently (something which is desired as it is one of the main features of the app) while </w:t>
-      </w:r>
-      <w:r>
-        <w:rPr>
-          <w:lang w:val="en-GB"/>
-        </w:rPr>
-        <w:t xml:space="preserve">minimizing negative impact on user experience. One application that </w:t>
-      </w:r>
-      <w:r>
-        <w:rPr>
-          <w:lang w:val="en-GB"/>
-        </w:rPr>
-        <w:t>handles server information in a similar and non-intrusive way</w:t>
-      </w:r>
-      <w:r>
-        <w:rPr>
-          <w:lang w:val="en-GB"/>
-        </w:rPr>
-        <w:t xml:space="preserve"> is the Facebook app whose usage accounts for 18% of total time spent IOS and Android devices while connected</w:t>
-      </w:r>
-      <w:r>
-        <w:rPr>
-          <w:lang w:val="en-GB"/>
-        </w:rPr>
-        <w:t xml:space="preserve">. </w:t>
-      </w:r>
-      <w:r>
-        <w:rPr>
-          <w:lang w:val="en-GB"/>
-        </w:rPr>
-        <w:t xml:space="preserve">The application </w:t>
-      </w:r>
-      <w:r>
-        <w:rPr>
-          <w:lang w:val="en-GB"/>
-        </w:rPr>
-        <w:t>tries to connect</w:t>
-      </w:r>
-      <w:r>
-        <w:rPr>
-          <w:lang w:val="en-GB"/>
-        </w:rPr>
-        <w:t xml:space="preserve"> to the </w:t>
+        <w:t xml:space="preserve">the </w:t>
       </w:r>
       <w:r>
         <w:rPr>
@@ -729,7 +1073,7 @@
           <w:lang w:val="en-GB" w:eastAsia="en-GB"/>
         </w:rPr>
         <w:drawing>
-          <wp:anchor distT="0" distB="0" distL="114300" distR="114300" simplePos="0" relativeHeight="251676160" behindDoc="1" locked="0" layoutInCell="1" allowOverlap="1" wp14:anchorId="692A4E05" wp14:editId="16FFF38E">
+          <wp:anchor distT="0" distB="0" distL="114300" distR="114300" simplePos="0" relativeHeight="251677184" behindDoc="1" locked="0" layoutInCell="1" allowOverlap="1" wp14:anchorId="692A4E05" wp14:editId="16FFF38E">
             <wp:simplePos x="0" y="0"/>
             <wp:positionH relativeFrom="column">
               <wp:posOffset>514350</wp:posOffset>
@@ -754,7 +1098,7 @@
                     </pic:cNvPicPr>
                   </pic:nvPicPr>
                   <pic:blipFill>
-                    <a:blip r:embed="rId6">
+                    <a:blip r:embed="rId10">
                       <a:extLst>
                         <a:ext uri="{28A0092B-C50C-407E-A947-70E740481C1C}">
                           <a14:useLocalDpi xmlns:a14="http://schemas.microsoft.com/office/drawing/2010/main" val="0"/>
@@ -830,7 +1174,6 @@
         <w:rPr>
           <w:lang w:val="en-GB"/>
         </w:rPr>
-        <w:lastRenderedPageBreak/>
         <w:t>Development process</w:t>
       </w:r>
     </w:p>
@@ -1783,7 +2126,7 @@
 </file>
 
 <file path=customXml/itemProps1.xml><?xml version="1.0" encoding="utf-8"?>
-<ds:datastoreItem xmlns:ds="http://schemas.openxmlformats.org/officeDocument/2006/customXml" ds:itemID="{2D6EA3D3-215B-4274-8733-811523BD73A7}">
+<ds:datastoreItem xmlns:ds="http://schemas.openxmlformats.org/officeDocument/2006/customXml" ds:itemID="{ED3E1D74-683B-494A-8584-E8FFE3FEDEBA}">
   <ds:schemaRefs>
     <ds:schemaRef ds:uri="http://schemas.openxmlformats.org/officeDocument/2006/bibliography"/>
   </ds:schemaRefs>

</xml_diff>